<commit_message>
Finish hamburger proyect with styles
</commit_message>
<xml_diff>
--- a/Actividad nueva profe Sabado.docx
+++ b/Actividad nueva profe Sabado.docx
@@ -46,6 +46,9 @@
     </w:p>
     <w:p>
       <w:r>
+        <w:rPr>
+          <w:noProof/>
+        </w:rPr>
         <w:drawing>
           <wp:inline distT="0" distB="0" distL="0" distR="0" wp14:anchorId="3F18D17E" wp14:editId="468F0F51">
             <wp:extent cx="5612130" cy="2838450"/>
@@ -85,6 +88,9 @@
     </w:p>
     <w:p>
       <w:r>
+        <w:rPr>
+          <w:noProof/>
+        </w:rPr>
         <w:lastRenderedPageBreak/>
         <w:drawing>
           <wp:inline distT="0" distB="0" distL="0" distR="0" wp14:anchorId="5FED7D8D" wp14:editId="34F67EBD">
@@ -139,6 +145,12 @@
     <w:p>
       <w:r>
         <w:t>Taller de Habilidades empleo.</w:t>
+      </w:r>
+    </w:p>
+    <w:p/>
+    <w:p>
+      <w:r>
+        <w:t>"Actúa como Coach de Carrera IT. Analiza mi perfil: [Descripción]. Ayúdame a encontrar 2 oportunidades de empleo en Medellín que encajen con mis fortalezas y dime cómo mitigar mi mayor debilidad".</w:t>
       </w:r>
     </w:p>
     <w:sectPr>
@@ -754,6 +766,7 @@
   <w:style w:type="character" w:default="1" w:styleId="Fuentedeprrafopredeter">
     <w:name w:val="Default Paragraph Font"/>
     <w:uiPriority w:val="1"/>
+    <w:semiHidden/>
     <w:unhideWhenUsed/>
   </w:style>
   <w:style w:type="table" w:default="1" w:styleId="Tablanormal">

</xml_diff>